<commit_message>
New images for the readme
</commit_message>
<xml_diff>
--- a/Labels/Meters.docx
+++ b/Labels/Meters.docx
@@ -25,7 +25,7 @@
                     </pic:cNvPicPr>
                   </pic:nvPicPr>
                   <pic:blipFill>
-                    <a:blip r:embed="rId4" cstate="print">
+                    <a:blip r:embed="rId5" cstate="print">
                       <a:extLst>
                         <a:ext uri="{28A0092B-C50C-407E-A947-70E740481C1C}">
                           <a14:useLocalDpi xmlns:a14="http://schemas.microsoft.com/office/drawing/2010/main" val="0"/>
@@ -83,7 +83,7 @@
                     </pic:cNvPicPr>
                   </pic:nvPicPr>
                   <pic:blipFill>
-                    <a:blip r:embed="rId5" cstate="print">
+                    <a:blip r:embed="rId6" cstate="print">
                       <a:extLst>
                         <a:ext uri="{28A0092B-C50C-407E-A947-70E740481C1C}">
                           <a14:useLocalDpi xmlns:a14="http://schemas.microsoft.com/office/drawing/2010/main" val="0"/>
@@ -119,6 +119,236 @@
     </w:p>
     <w:p/>
     <w:p>
+      <w:pPr>
+        <w:pBdr>
+          <w:top w:val="single" w:sz="4" w:space="1" w:color="auto"/>
+          <w:left w:val="single" w:sz="4" w:space="4" w:color="auto"/>
+          <w:bottom w:val="single" w:sz="4" w:space="1" w:color="auto"/>
+          <w:right w:val="single" w:sz="4" w:space="0" w:color="auto"/>
+        </w:pBdr>
+        <w:spacing w:before="100" w:beforeAutospacing="1" w:after="100" w:afterAutospacing="1" w:line="240" w:lineRule="auto"/>
+        <w:ind w:right="5079"/>
+        <w:rPr>
+          <w:rFonts w:ascii="Permanent Marker" w:eastAsia="Times New Roman" w:hAnsi="Permanent Marker" w:cs="Times New Roman"/>
+          <w:sz w:val="24"/>
+          <w:szCs w:val="24"/>
+          <w:lang w:eastAsia="en-NZ"/>
+        </w:rPr>
+      </w:pPr>
+      <w:r>
+        <w:rPr>
+          <w:rFonts w:ascii="Permanent Marker" w:eastAsia="Times New Roman" w:hAnsi="Permanent Marker" w:cs="Times New Roman"/>
+          <w:sz w:val="24"/>
+          <w:szCs w:val="24"/>
+          <w:lang w:eastAsia="en-NZ"/>
+        </w:rPr>
+        <w:t>Conway’s Life</w:t>
+      </w:r>
+    </w:p>
+    <w:p>
+      <w:pPr>
+        <w:pStyle w:val="ListParagraph"/>
+        <w:numPr>
+          <w:ilvl w:val="0"/>
+          <w:numId w:val="2"/>
+        </w:numPr>
+        <w:pBdr>
+          <w:top w:val="single" w:sz="4" w:space="1" w:color="auto"/>
+          <w:left w:val="single" w:sz="4" w:space="4" w:color="auto"/>
+          <w:bottom w:val="single" w:sz="4" w:space="1" w:color="auto"/>
+          <w:right w:val="single" w:sz="4" w:space="0" w:color="auto"/>
+        </w:pBdr>
+        <w:spacing w:before="100" w:beforeAutospacing="1" w:after="100" w:afterAutospacing="1" w:line="240" w:lineRule="auto"/>
+        <w:ind w:left="284" w:right="5079" w:hanging="284"/>
+        <w:rPr>
+          <w:rFonts w:ascii="Permanent Marker" w:eastAsia="Times New Roman" w:hAnsi="Permanent Marker" w:cs="Times New Roman"/>
+          <w:sz w:val="24"/>
+          <w:szCs w:val="24"/>
+          <w:lang w:eastAsia="en-NZ"/>
+        </w:rPr>
+      </w:pPr>
+      <w:r>
+        <w:rPr>
+          <w:rFonts w:ascii="Permanent Marker" w:eastAsia="Times New Roman" w:hAnsi="Permanent Marker" w:cs="Times New Roman"/>
+          <w:sz w:val="24"/>
+          <w:szCs w:val="24"/>
+          <w:lang w:eastAsia="en-NZ"/>
+        </w:rPr>
+        <w:t>Any live cell with fewer than two live neighbours dies from loneliness.</w:t>
+      </w:r>
+    </w:p>
+    <w:p>
+      <w:pPr>
+        <w:pStyle w:val="ListParagraph"/>
+        <w:numPr>
+          <w:ilvl w:val="0"/>
+          <w:numId w:val="2"/>
+        </w:numPr>
+        <w:pBdr>
+          <w:top w:val="single" w:sz="4" w:space="1" w:color="auto"/>
+          <w:left w:val="single" w:sz="4" w:space="4" w:color="auto"/>
+          <w:bottom w:val="single" w:sz="4" w:space="1" w:color="auto"/>
+          <w:right w:val="single" w:sz="4" w:space="0" w:color="auto"/>
+        </w:pBdr>
+        <w:spacing w:before="100" w:beforeAutospacing="1" w:after="100" w:afterAutospacing="1" w:line="240" w:lineRule="auto"/>
+        <w:ind w:left="284" w:right="5079" w:hanging="284"/>
+        <w:rPr>
+          <w:rFonts w:ascii="Permanent Marker" w:eastAsia="Times New Roman" w:hAnsi="Permanent Marker" w:cs="Times New Roman"/>
+          <w:sz w:val="24"/>
+          <w:szCs w:val="24"/>
+          <w:lang w:eastAsia="en-NZ"/>
+        </w:rPr>
+      </w:pPr>
+      <w:r>
+        <w:rPr>
+          <w:rFonts w:ascii="Permanent Marker" w:eastAsia="Times New Roman" w:hAnsi="Permanent Marker" w:cs="Times New Roman"/>
+          <w:sz w:val="24"/>
+          <w:szCs w:val="24"/>
+          <w:lang w:eastAsia="en-NZ"/>
+        </w:rPr>
+        <w:t>Any live cell with two or three live neighbours survives.</w:t>
+      </w:r>
+    </w:p>
+    <w:p>
+      <w:pPr>
+        <w:pStyle w:val="ListParagraph"/>
+        <w:numPr>
+          <w:ilvl w:val="0"/>
+          <w:numId w:val="2"/>
+        </w:numPr>
+        <w:pBdr>
+          <w:top w:val="single" w:sz="4" w:space="1" w:color="auto"/>
+          <w:left w:val="single" w:sz="4" w:space="4" w:color="auto"/>
+          <w:bottom w:val="single" w:sz="4" w:space="1" w:color="auto"/>
+          <w:right w:val="single" w:sz="4" w:space="0" w:color="auto"/>
+        </w:pBdr>
+        <w:spacing w:before="100" w:beforeAutospacing="1" w:after="100" w:afterAutospacing="1" w:line="240" w:lineRule="auto"/>
+        <w:ind w:left="284" w:right="5079" w:hanging="284"/>
+        <w:rPr>
+          <w:rFonts w:ascii="Permanent Marker" w:eastAsia="Times New Roman" w:hAnsi="Permanent Marker" w:cs="Times New Roman"/>
+          <w:sz w:val="24"/>
+          <w:szCs w:val="24"/>
+          <w:lang w:eastAsia="en-NZ"/>
+        </w:rPr>
+      </w:pPr>
+      <w:r>
+        <w:rPr>
+          <w:rFonts w:ascii="Permanent Marker" w:eastAsia="Times New Roman" w:hAnsi="Permanent Marker" w:cs="Times New Roman"/>
+          <w:sz w:val="24"/>
+          <w:szCs w:val="24"/>
+          <w:lang w:eastAsia="en-NZ"/>
+        </w:rPr>
+        <w:t>Any live cell with more than three live neighbours dies from overpopulation.</w:t>
+      </w:r>
+    </w:p>
+    <w:p>
+      <w:pPr>
+        <w:pStyle w:val="ListParagraph"/>
+        <w:numPr>
+          <w:ilvl w:val="0"/>
+          <w:numId w:val="2"/>
+        </w:numPr>
+        <w:pBdr>
+          <w:top w:val="single" w:sz="4" w:space="1" w:color="auto"/>
+          <w:left w:val="single" w:sz="4" w:space="4" w:color="auto"/>
+          <w:bottom w:val="single" w:sz="4" w:space="1" w:color="auto"/>
+          <w:right w:val="single" w:sz="4" w:space="0" w:color="auto"/>
+        </w:pBdr>
+        <w:spacing w:before="100" w:beforeAutospacing="1" w:after="100" w:afterAutospacing="1" w:line="240" w:lineRule="auto"/>
+        <w:ind w:left="284" w:right="5079" w:hanging="284"/>
+        <w:rPr>
+          <w:rFonts w:ascii="Permanent Marker" w:eastAsia="Times New Roman" w:hAnsi="Permanent Marker" w:cs="Times New Roman"/>
+          <w:sz w:val="24"/>
+          <w:szCs w:val="24"/>
+          <w:lang w:eastAsia="en-NZ"/>
+        </w:rPr>
+      </w:pPr>
+      <w:r>
+        <w:rPr>
+          <w:rFonts w:ascii="Permanent Marker" w:eastAsia="Times New Roman" w:hAnsi="Permanent Marker" w:cs="Times New Roman"/>
+          <w:sz w:val="24"/>
+          <w:szCs w:val="24"/>
+          <w:lang w:eastAsia="en-NZ"/>
+        </w:rPr>
+        <w:t>Any dead cell with exactly three live neighbours becomes a live cell.</w:t>
+      </w:r>
+    </w:p>
+    <w:p>
+      <w:pPr>
+        <w:pBdr>
+          <w:top w:val="single" w:sz="4" w:space="1" w:color="auto"/>
+          <w:left w:val="single" w:sz="4" w:space="4" w:color="auto"/>
+          <w:bottom w:val="single" w:sz="4" w:space="1" w:color="auto"/>
+          <w:right w:val="single" w:sz="4" w:space="0" w:color="auto"/>
+        </w:pBdr>
+        <w:spacing w:before="100" w:beforeAutospacing="1" w:after="100" w:afterAutospacing="1" w:line="240" w:lineRule="auto"/>
+        <w:ind w:right="5079"/>
+        <w:rPr>
+          <w:rFonts w:ascii="Euphorigenic" w:eastAsia="Times New Roman" w:hAnsi="Euphorigenic" w:cs="Times New Roman"/>
+          <w:sz w:val="24"/>
+          <w:szCs w:val="24"/>
+          <w:lang w:eastAsia="en-NZ"/>
+        </w:rPr>
+      </w:pPr>
+    </w:p>
+    <w:p>
+      <w:r>
+        <w:rPr>
+          <w:rFonts w:ascii="Permanent Marker" w:eastAsia="Times New Roman" w:hAnsi="Permanent Marker" w:cs="Times New Roman"/>
+          <w:noProof/>
+          <w:sz w:val="24"/>
+          <w:szCs w:val="24"/>
+          <w:lang w:eastAsia="en-NZ"/>
+        </w:rPr>
+        <w:drawing>
+          <wp:inline distT="0" distB="0" distL="0" distR="0" wp14:anchorId="23C5B6AC" wp14:editId="13E52226">
+            <wp:extent cx="2122998" cy="2122998"/>
+            <wp:effectExtent l="381000" t="381000" r="391795" b="391795"/>
+            <wp:docPr id="3" name="Picture 3"/>
+            <wp:cNvGraphicFramePr>
+              <a:graphicFrameLocks xmlns:a="http://schemas.openxmlformats.org/drawingml/2006/main" noChangeAspect="1"/>
+            </wp:cNvGraphicFramePr>
+            <a:graphic xmlns:a="http://schemas.openxmlformats.org/drawingml/2006/main">
+              <a:graphicData uri="http://schemas.openxmlformats.org/drawingml/2006/picture">
+                <pic:pic xmlns:pic="http://schemas.openxmlformats.org/drawingml/2006/picture">
+                  <pic:nvPicPr>
+                    <pic:cNvPr id="0" name="Picture 1"/>
+                    <pic:cNvPicPr>
+                      <a:picLocks noChangeAspect="1" noChangeArrowheads="1"/>
+                    </pic:cNvPicPr>
+                  </pic:nvPicPr>
+                  <pic:blipFill>
+                    <a:blip r:embed="rId7" cstate="print">
+                      <a:extLst>
+                        <a:ext uri="{28A0092B-C50C-407E-A947-70E740481C1C}">
+                          <a14:useLocalDpi xmlns:a14="http://schemas.microsoft.com/office/drawing/2010/main" val="0"/>
+                        </a:ext>
+                      </a:extLst>
+                    </a:blip>
+                    <a:srcRect/>
+                    <a:stretch>
+                      <a:fillRect/>
+                    </a:stretch>
+                  </pic:blipFill>
+                  <pic:spPr bwMode="auto">
+                    <a:xfrm rot="3687654">
+                      <a:off x="0" y="0"/>
+                      <a:ext cx="2135949" cy="2135949"/>
+                    </a:xfrm>
+                    <a:prstGeom prst="rect">
+                      <a:avLst/>
+                    </a:prstGeom>
+                    <a:noFill/>
+                    <a:ln>
+                      <a:noFill/>
+                    </a:ln>
+                  </pic:spPr>
+                </pic:pic>
+              </a:graphicData>
+            </a:graphic>
+          </wp:inline>
+        </w:drawing>
+      </w:r>
       <w:bookmarkStart w:id="0" w:name="_GoBack"/>
       <w:bookmarkEnd w:id="0"/>
     </w:p>
@@ -130,6 +360,243 @@
     </w:sectPr>
   </w:body>
 </w:document>
+</file>
+
+<file path=word/numbering.xml><?xml version="1.0" encoding="utf-8"?>
+<w:numbering xmlns:wpc="http://schemas.microsoft.com/office/word/2010/wordprocessingCanvas" xmlns:cx="http://schemas.microsoft.com/office/drawing/2014/chartex" xmlns:cx1="http://schemas.microsoft.com/office/drawing/2015/9/8/chartex" xmlns:cx2="http://schemas.microsoft.com/office/drawing/2015/10/21/chartex" xmlns:cx3="http://schemas.microsoft.com/office/drawing/2016/5/9/chartex" xmlns:cx4="http://schemas.microsoft.com/office/drawing/2016/5/10/chartex" xmlns:cx5="http://schemas.microsoft.com/office/drawing/2016/5/11/chartex" xmlns:cx6="http://schemas.microsoft.com/office/drawing/2016/5/12/chartex" xmlns:cx7="http://schemas.microsoft.com/office/drawing/2016/5/13/chartex" xmlns:cx8="http://schemas.microsoft.com/office/drawing/2016/5/14/chartex" xmlns:mc="http://schemas.openxmlformats.org/markup-compatibility/2006" xmlns:aink="http://schemas.microsoft.com/office/drawing/2016/ink" xmlns:am3d="http://schemas.microsoft.com/office/drawing/2017/model3d" xmlns:o="urn:schemas-microsoft-com:office:office" xmlns:r="http://schemas.openxmlformats.org/officeDocument/2006/relationships" xmlns:m="http://schemas.openxmlformats.org/officeDocument/2006/math" xmlns:v="urn:schemas-microsoft-com:vml" xmlns:wp14="http://schemas.microsoft.com/office/word/2010/wordprocessingDrawing" xmlns:wp="http://schemas.openxmlformats.org/drawingml/2006/wordprocessingDrawing" xmlns:w10="urn:schemas-microsoft-com:office:word" xmlns:w="http://schemas.openxmlformats.org/wordprocessingml/2006/main" xmlns:w14="http://schemas.microsoft.com/office/word/2010/wordml" xmlns:w15="http://schemas.microsoft.com/office/word/2012/wordml" xmlns:w16cid="http://schemas.microsoft.com/office/word/2016/wordml/cid" xmlns:w16se="http://schemas.microsoft.com/office/word/2015/wordml/symex" xmlns:wpg="http://schemas.microsoft.com/office/word/2010/wordprocessingGroup" xmlns:wpi="http://schemas.microsoft.com/office/word/2010/wordprocessingInk" xmlns:wne="http://schemas.microsoft.com/office/word/2006/wordml" xmlns:wps="http://schemas.microsoft.com/office/word/2010/wordprocessingShape" mc:Ignorable="w14 w15 w16se w16cid wp14">
+  <w:abstractNum w:abstractNumId="0" w15:restartNumberingAfterBreak="0">
+    <w:nsid w:val="587F4933"/>
+    <w:multiLevelType w:val="multilevel"/>
+    <w:tmpl w:val="ECE802B8"/>
+    <w:lvl w:ilvl="0">
+      <w:start w:val="1"/>
+      <w:numFmt w:val="decimal"/>
+      <w:lvlText w:val="%1."/>
+      <w:lvlJc w:val="left"/>
+      <w:pPr>
+        <w:tabs>
+          <w:tab w:val="num" w:pos="720"/>
+        </w:tabs>
+        <w:ind w:left="720" w:hanging="360"/>
+      </w:pPr>
+    </w:lvl>
+    <w:lvl w:ilvl="1" w:tentative="1">
+      <w:start w:val="1"/>
+      <w:numFmt w:val="decimal"/>
+      <w:lvlText w:val="%2."/>
+      <w:lvlJc w:val="left"/>
+      <w:pPr>
+        <w:tabs>
+          <w:tab w:val="num" w:pos="1440"/>
+        </w:tabs>
+        <w:ind w:left="1440" w:hanging="360"/>
+      </w:pPr>
+    </w:lvl>
+    <w:lvl w:ilvl="2" w:tentative="1">
+      <w:start w:val="1"/>
+      <w:numFmt w:val="decimal"/>
+      <w:lvlText w:val="%3."/>
+      <w:lvlJc w:val="left"/>
+      <w:pPr>
+        <w:tabs>
+          <w:tab w:val="num" w:pos="2160"/>
+        </w:tabs>
+        <w:ind w:left="2160" w:hanging="360"/>
+      </w:pPr>
+    </w:lvl>
+    <w:lvl w:ilvl="3" w:tentative="1">
+      <w:start w:val="1"/>
+      <w:numFmt w:val="decimal"/>
+      <w:lvlText w:val="%4."/>
+      <w:lvlJc w:val="left"/>
+      <w:pPr>
+        <w:tabs>
+          <w:tab w:val="num" w:pos="2880"/>
+        </w:tabs>
+        <w:ind w:left="2880" w:hanging="360"/>
+      </w:pPr>
+    </w:lvl>
+    <w:lvl w:ilvl="4" w:tentative="1">
+      <w:start w:val="1"/>
+      <w:numFmt w:val="decimal"/>
+      <w:lvlText w:val="%5."/>
+      <w:lvlJc w:val="left"/>
+      <w:pPr>
+        <w:tabs>
+          <w:tab w:val="num" w:pos="3600"/>
+        </w:tabs>
+        <w:ind w:left="3600" w:hanging="360"/>
+      </w:pPr>
+    </w:lvl>
+    <w:lvl w:ilvl="5" w:tentative="1">
+      <w:start w:val="1"/>
+      <w:numFmt w:val="decimal"/>
+      <w:lvlText w:val="%6."/>
+      <w:lvlJc w:val="left"/>
+      <w:pPr>
+        <w:tabs>
+          <w:tab w:val="num" w:pos="4320"/>
+        </w:tabs>
+        <w:ind w:left="4320" w:hanging="360"/>
+      </w:pPr>
+    </w:lvl>
+    <w:lvl w:ilvl="6" w:tentative="1">
+      <w:start w:val="1"/>
+      <w:numFmt w:val="decimal"/>
+      <w:lvlText w:val="%7."/>
+      <w:lvlJc w:val="left"/>
+      <w:pPr>
+        <w:tabs>
+          <w:tab w:val="num" w:pos="5040"/>
+        </w:tabs>
+        <w:ind w:left="5040" w:hanging="360"/>
+      </w:pPr>
+    </w:lvl>
+    <w:lvl w:ilvl="7" w:tentative="1">
+      <w:start w:val="1"/>
+      <w:numFmt w:val="decimal"/>
+      <w:lvlText w:val="%8."/>
+      <w:lvlJc w:val="left"/>
+      <w:pPr>
+        <w:tabs>
+          <w:tab w:val="num" w:pos="5760"/>
+        </w:tabs>
+        <w:ind w:left="5760" w:hanging="360"/>
+      </w:pPr>
+    </w:lvl>
+    <w:lvl w:ilvl="8" w:tentative="1">
+      <w:start w:val="1"/>
+      <w:numFmt w:val="decimal"/>
+      <w:lvlText w:val="%9."/>
+      <w:lvlJc w:val="left"/>
+      <w:pPr>
+        <w:tabs>
+          <w:tab w:val="num" w:pos="6480"/>
+        </w:tabs>
+        <w:ind w:left="6480" w:hanging="360"/>
+      </w:pPr>
+    </w:lvl>
+  </w:abstractNum>
+  <w:abstractNum w:abstractNumId="1" w15:restartNumberingAfterBreak="0">
+    <w:nsid w:val="7BD328D3"/>
+    <w:multiLevelType w:val="hybridMultilevel"/>
+    <w:tmpl w:val="9D38DEBA"/>
+    <w:lvl w:ilvl="0" w:tplc="F3640412">
+      <w:start w:val="1"/>
+      <w:numFmt w:val="bullet"/>
+      <w:lvlText w:val="-"/>
+      <w:lvlJc w:val="left"/>
+      <w:pPr>
+        <w:ind w:left="720" w:hanging="360"/>
+      </w:pPr>
+      <w:rPr>
+        <w:rFonts w:ascii="Permanent Marker" w:eastAsia="Times New Roman" w:hAnsi="Permanent Marker" w:cs="Times New Roman" w:hint="default"/>
+      </w:rPr>
+    </w:lvl>
+    <w:lvl w:ilvl="1" w:tplc="14090003" w:tentative="1">
+      <w:start w:val="1"/>
+      <w:numFmt w:val="bullet"/>
+      <w:lvlText w:val="o"/>
+      <w:lvlJc w:val="left"/>
+      <w:pPr>
+        <w:ind w:left="1440" w:hanging="360"/>
+      </w:pPr>
+      <w:rPr>
+        <w:rFonts w:ascii="Courier New" w:hAnsi="Courier New" w:cs="Courier New" w:hint="default"/>
+      </w:rPr>
+    </w:lvl>
+    <w:lvl w:ilvl="2" w:tplc="14090005" w:tentative="1">
+      <w:start w:val="1"/>
+      <w:numFmt w:val="bullet"/>
+      <w:lvlText w:val=""/>
+      <w:lvlJc w:val="left"/>
+      <w:pPr>
+        <w:ind w:left="2160" w:hanging="360"/>
+      </w:pPr>
+      <w:rPr>
+        <w:rFonts w:ascii="Wingdings" w:hAnsi="Wingdings" w:hint="default"/>
+      </w:rPr>
+    </w:lvl>
+    <w:lvl w:ilvl="3" w:tplc="14090001" w:tentative="1">
+      <w:start w:val="1"/>
+      <w:numFmt w:val="bullet"/>
+      <w:lvlText w:val=""/>
+      <w:lvlJc w:val="left"/>
+      <w:pPr>
+        <w:ind w:left="2880" w:hanging="360"/>
+      </w:pPr>
+      <w:rPr>
+        <w:rFonts w:ascii="Symbol" w:hAnsi="Symbol" w:hint="default"/>
+      </w:rPr>
+    </w:lvl>
+    <w:lvl w:ilvl="4" w:tplc="14090003" w:tentative="1">
+      <w:start w:val="1"/>
+      <w:numFmt w:val="bullet"/>
+      <w:lvlText w:val="o"/>
+      <w:lvlJc w:val="left"/>
+      <w:pPr>
+        <w:ind w:left="3600" w:hanging="360"/>
+      </w:pPr>
+      <w:rPr>
+        <w:rFonts w:ascii="Courier New" w:hAnsi="Courier New" w:cs="Courier New" w:hint="default"/>
+      </w:rPr>
+    </w:lvl>
+    <w:lvl w:ilvl="5" w:tplc="14090005" w:tentative="1">
+      <w:start w:val="1"/>
+      <w:numFmt w:val="bullet"/>
+      <w:lvlText w:val=""/>
+      <w:lvlJc w:val="left"/>
+      <w:pPr>
+        <w:ind w:left="4320" w:hanging="360"/>
+      </w:pPr>
+      <w:rPr>
+        <w:rFonts w:ascii="Wingdings" w:hAnsi="Wingdings" w:hint="default"/>
+      </w:rPr>
+    </w:lvl>
+    <w:lvl w:ilvl="6" w:tplc="14090001" w:tentative="1">
+      <w:start w:val="1"/>
+      <w:numFmt w:val="bullet"/>
+      <w:lvlText w:val=""/>
+      <w:lvlJc w:val="left"/>
+      <w:pPr>
+        <w:ind w:left="5040" w:hanging="360"/>
+      </w:pPr>
+      <w:rPr>
+        <w:rFonts w:ascii="Symbol" w:hAnsi="Symbol" w:hint="default"/>
+      </w:rPr>
+    </w:lvl>
+    <w:lvl w:ilvl="7" w:tplc="14090003" w:tentative="1">
+      <w:start w:val="1"/>
+      <w:numFmt w:val="bullet"/>
+      <w:lvlText w:val="o"/>
+      <w:lvlJc w:val="left"/>
+      <w:pPr>
+        <w:ind w:left="5760" w:hanging="360"/>
+      </w:pPr>
+      <w:rPr>
+        <w:rFonts w:ascii="Courier New" w:hAnsi="Courier New" w:cs="Courier New" w:hint="default"/>
+      </w:rPr>
+    </w:lvl>
+    <w:lvl w:ilvl="8" w:tplc="14090005" w:tentative="1">
+      <w:start w:val="1"/>
+      <w:numFmt w:val="bullet"/>
+      <w:lvlText w:val=""/>
+      <w:lvlJc w:val="left"/>
+      <w:pPr>
+        <w:ind w:left="6480" w:hanging="360"/>
+      </w:pPr>
+      <w:rPr>
+        <w:rFonts w:ascii="Wingdings" w:hAnsi="Wingdings" w:hint="default"/>
+      </w:rPr>
+    </w:lvl>
+  </w:abstractNum>
+  <w:num w:numId="1">
+    <w:abstractNumId w:val="0"/>
+  </w:num>
+  <w:num w:numId="2">
+    <w:abstractNumId w:val="1"/>
+  </w:num>
+</w:numbering>
 </file>
 
 <file path=word/styles.xml><?xml version="1.0" encoding="utf-8"?>
@@ -628,6 +1095,17 @@
       <w:szCs w:val="26"/>
     </w:rPr>
   </w:style>
+  <w:style w:type="paragraph" w:styleId="ListParagraph">
+    <w:name w:val="List Paragraph"/>
+    <w:basedOn w:val="Normal"/>
+    <w:uiPriority w:val="34"/>
+    <w:qFormat/>
+    <w:rsid w:val="00091A4A"/>
+    <w:pPr>
+      <w:ind w:left="720"/>
+      <w:contextualSpacing/>
+    </w:pPr>
+  </w:style>
 </w:styles>
 </file>
 

</xml_diff>